<commit_message>
changes to UI file and updates to RMD
</commit_message>
<xml_diff>
--- a/ComplexSystemsAbstract/Complex-Systems-Abstract_201111.docx
+++ b/ComplexSystemsAbstract/Complex-Systems-Abstract_201111.docx
@@ -36,16 +36,7 @@
         <w:t>case clusters</w:t>
       </w:r>
       <w:r>
-        <w:t xml:space="preserve"> occur</w:t>
-      </w:r>
-      <w:r>
-        <w:t xml:space="preserve"> within a larger scale epidemiological context. Appropriately integrating the interactions between processes that occur across spatial and temporal</w:t>
-      </w:r>
-      <w:r>
-        <w:t xml:space="preserve"> scales is essential for simulating systems of disease transmission and understanding infection risk. Here we present a simulation engine that places a fine scale network based infection model within the broader epidemiological context of the study populat</w:t>
-      </w:r>
-      <w:r>
-        <w:t xml:space="preserve">ion. Using this </w:t>
+        <w:t xml:space="preserve"> occur within a larger scale epidemiological context. Appropriately integrating the interactions between processes that occur across spatial and temporal scales is essential for simulating systems of disease transmission and understanding infection risk. Here we present a simulation engine that places a fine scale network based infection model within the broader epidemiological context of the study population. Using this </w:t>
       </w:r>
       <w:r>
         <w:t>system,</w:t>
@@ -79,22 +70,13 @@
         <w:t>can integrate</w:t>
       </w:r>
       <w:r>
-        <w:t xml:space="preserve"> a spatially explicit COVID-19 case estimation technique at the county scale with</w:t>
-      </w:r>
-      <w:r>
-        <w:t xml:space="preserve"> institution level disease transmission at a “building” scale. The case estimation technique takes into account location specific factors around infection control and population level movement to estimate disease burden in a given location. </w:t>
-      </w:r>
-      <w:r>
-        <w:t xml:space="preserve">The institution level model uses a multigraph to integrate social and spatial contact networks under various hazard reduction strategies at two different time scales. This allows us </w:t>
+        <w:t xml:space="preserve"> a spatially explicit COVID-19 case estimation technique at the county scale with institution level disease transmission at a “building” scale. The case estimation technique takes into account location specific factors around infection control and population level movement to estimate disease burden in a given location. The institution level model uses a multigraph to integrate social and spatial contact networks under various hazard reduction strategies at two different time scales. This allows us </w:t>
       </w:r>
       <w:r>
         <w:t>to model</w:t>
       </w:r>
       <w:r>
-        <w:t xml:space="preserve"> individual level interactions in the local context of the </w:t>
-      </w:r>
-      <w:r>
-        <w:t>COVID-19 pandemic</w:t>
+        <w:t xml:space="preserve"> individual level interactions in the local context of the COVID-19 pandemic</w:t>
       </w:r>
       <w:r>
         <w:t xml:space="preserve">, </w:t>
@@ -123,46 +105,37 @@
         <w:t xml:space="preserve">ur model provides realistic estimates of </w:t>
       </w:r>
       <w:r>
+        <w:t xml:space="preserve">SARS-COV-2 </w:t>
+      </w:r>
+      <w:r>
+        <w:t>outbreak</w:t>
+      </w:r>
+      <w:r>
+        <w:t>s</w:t>
+      </w:r>
+      <w:r>
+        <w:t xml:space="preserve"> </w:t>
+      </w:r>
+      <w:r>
+        <w:t>and</w:t>
+      </w:r>
+      <w:r>
+        <w:t xml:space="preserve"> </w:t>
+      </w:r>
+      <w:r>
+        <w:t xml:space="preserve">the ability to </w:t>
+      </w:r>
+      <w:r>
+        <w:t>discover novel</w:t>
+      </w:r>
+      <w:r>
+        <w:t xml:space="preserve"> control strategies. By integrating models at multiple scales, our simulation engine empowers decision makers to develop location specific preparedness policies based on realistic estimates of how </w:t>
+      </w:r>
+      <w:r>
         <w:t>SARS-COV-2</w:t>
       </w:r>
       <w:r>
-        <w:t xml:space="preserve"> </w:t>
-      </w:r>
-      <w:r>
-        <w:t>outbreak</w:t>
-      </w:r>
-      <w:r>
-        <w:t>s</w:t>
-      </w:r>
-      <w:r>
-        <w:t xml:space="preserve"> </w:t>
-      </w:r>
-      <w:r>
-        <w:t>and</w:t>
-      </w:r>
-      <w:r>
-        <w:t xml:space="preserve"> </w:t>
-      </w:r>
-      <w:r>
-        <w:t xml:space="preserve">the ability to </w:t>
-      </w:r>
-      <w:r>
-        <w:t>discover novel</w:t>
-      </w:r>
-      <w:r>
-        <w:t xml:space="preserve"> </w:t>
-      </w:r>
-      <w:r>
-        <w:t xml:space="preserve">control strategies. By integrating models at multiple scales, our simulation engine empowers decision makers to develop location specific preparedness policies based on realistic estimates of how </w:t>
-      </w:r>
-      <w:r>
-        <w:t>SARS-COV-2</w:t>
-      </w:r>
-      <w:r>
-        <w:t xml:space="preserve"> will spread through their institutions.</w:t>
-      </w:r>
-      <w:r>
-        <w:t xml:space="preserve"> </w:t>
+        <w:t xml:space="preserve"> will spread through their institutions. </w:t>
       </w:r>
     </w:p>
     <w:p>
@@ -172,10 +145,13 @@
         <w:jc w:val="center"/>
       </w:pPr>
       <w:r>
+        <w:rPr>
+          <w:noProof/>
+        </w:rPr>
         <w:drawing>
-          <wp:inline distT="0" distB="0" distL="0" distR="0" wp14:anchorId="6D453DE7" wp14:editId="49805907">
-            <wp:extent cx="4820354" cy="2711450"/>
-            <wp:effectExtent l="0" t="0" r="0" b="0"/>
+          <wp:inline distT="0" distB="0" distL="0" distR="0" wp14:anchorId="6D453DE7" wp14:editId="5373CBD7">
+            <wp:extent cx="4856042" cy="2760304"/>
+            <wp:effectExtent l="0" t="0" r="1905" b="2540"/>
             <wp:docPr id="1" name="Picture 1"/>
             <wp:cNvGraphicFramePr>
               <a:graphicFrameLocks xmlns:a="http://schemas.openxmlformats.org/drawingml/2006/main" noChangeAspect="1"/>
@@ -184,11 +160,17 @@
               <a:graphicData uri="http://schemas.openxmlformats.org/drawingml/2006/picture">
                 <pic:pic xmlns:pic="http://schemas.openxmlformats.org/drawingml/2006/picture">
                   <pic:nvPicPr>
-                    <pic:cNvPr id="1" name=""/>
+                    <pic:cNvPr id="1" name="Picture 1"/>
                     <pic:cNvPicPr/>
                   </pic:nvPicPr>
                   <pic:blipFill>
-                    <a:blip r:embed="rId7"/>
+                    <a:blip r:embed="rId7" cstate="print">
+                      <a:extLst>
+                        <a:ext uri="{28A0092B-C50C-407E-A947-70E740481C1C}">
+                          <a14:useLocalDpi xmlns:a14="http://schemas.microsoft.com/office/drawing/2010/main" val="0"/>
+                        </a:ext>
+                      </a:extLst>
+                    </a:blip>
                     <a:stretch>
                       <a:fillRect/>
                     </a:stretch>
@@ -196,7 +178,7 @@
                   <pic:spPr>
                     <a:xfrm>
                       <a:off x="0" y="0"/>
-                      <a:ext cx="4907205" cy="2760304"/>
+                      <a:ext cx="4856042" cy="2760304"/>
                     </a:xfrm>
                     <a:prstGeom prst="rect">
                       <a:avLst/>
@@ -217,14 +199,27 @@
       <w:r>
         <w:t xml:space="preserve">Figure </w:t>
       </w:r>
-      <w:fldSimple w:instr=" SEQ Figure \* ARABIC ">
-        <w:r>
-          <w:rPr>
-            <w:noProof/>
-          </w:rPr>
-          <w:t>1</w:t>
-        </w:r>
-      </w:fldSimple>
+      <w:r>
+        <w:fldChar w:fldCharType="begin"/>
+      </w:r>
+      <w:r>
+        <w:instrText xml:space="preserve"> SEQ Figure \* ARABIC </w:instrText>
+      </w:r>
+      <w:r>
+        <w:fldChar w:fldCharType="separate"/>
+      </w:r>
+      <w:r>
+        <w:rPr>
+          <w:noProof/>
+        </w:rPr>
+        <w:t>1</w:t>
+      </w:r>
+      <w:r>
+        <w:rPr>
+          <w:noProof/>
+        </w:rPr>
+        <w:fldChar w:fldCharType="end"/>
+      </w:r>
       <w:r>
         <w:t xml:space="preserve">: </w:t>
       </w:r>
@@ -683,6 +678,13 @@
     <w:lsdException w:name="Placeholder Text" w:semiHidden="1"/>
     <w:lsdException w:name="Light Shading"/>
     <w:lsdException w:name="Light List"/>
+    <w:lsdException w:name="Light Grid"/>
+    <w:lsdException w:name="Medium Shading 1"/>
+    <w:lsdException w:name="Medium Shading 2"/>
+    <w:lsdException w:name="Medium List 1"/>
+    <w:lsdException w:name="Medium List 2"/>
+    <w:lsdException w:name="Medium Grid 1"/>
+    <w:lsdException w:name="Medium Grid 2"/>
     <w:lsdException w:name="Medium Grid 3"/>
     <w:lsdException w:name="Dark List"/>
     <w:lsdException w:name="Colorful Shading"/>

</xml_diff>